<commit_message>
improvements for the importer
</commit_message>
<xml_diff>
--- a/tests/Unit/Dhv24/samples/FosterAbigail.DHV.docx
+++ b/tests/Unit/Dhv24/samples/FosterAbigail.DHV.docx
@@ -826,7 +826,7 @@
                       <w:color w:val="262626"/>
                       <w:lang w:val="en-US"/>
                     </w:rPr>
-                    <w:t>Foster Abigail, 30.05.1980</w:t>
+                    <w:t>Foster Abigail</w:t>
                   </w:r>
                 </w:p>
               </w:tc>
@@ -866,7 +866,7 @@
                       <w:szCs w:val="20"/>
                       <w:lang w:val="en-US"/>
                     </w:rPr>
-                    <w:t>1111111</w:t>
+                    <w:t>0000000</w:t>
                   </w:r>
                   <w:r>
                     <w:rPr>
@@ -1238,7 +1238,7 @@
                 <w:sz w:val="20"/>
                 <w:szCs w:val="20"/>
               </w:rPr>
-              <w:t xml:space="preserve"> после травмы (падение) и хроническую патологию, употребление спиртного отрицает.</w:t>
+              <w:t xml:space="preserve"> после травмы (падение) и хроническую патологию, употребление спиртного отрицает</w:t>
             </w:r>
           </w:p>
           <w:p>
@@ -1488,6 +1488,222 @@
               </w:rPr>
               <w:t xml:space="preserve"> 98%,</w:t>
             </w:r>
+            <w:r>
+              <w:rPr>
+                <w:rFonts w:ascii="Arial" w:hAnsi="Arial" w:cs="Arial"/>
+                <w:color w:val="404040"/>
+                <w:sz w:val="20"/>
+                <w:szCs w:val="20"/>
+              </w:rPr>
+              <w:t xml:space="preserve"> Общ</w:t>
+            </w:r>
+            <w:r>
+              <w:rPr>
+                <w:rFonts w:ascii="Arial" w:hAnsi="Arial" w:cs="Arial"/>
+                <w:color w:val="404040"/>
+                <w:sz w:val="20"/>
+                <w:szCs w:val="20"/>
+              </w:rPr>
+              <w:t xml:space="preserve">ее состояние относительно удовлетворительное. Тоны сердца ритмичные, патологических шумов нет. </w:t>
+            </w:r>
+            <w:r>
+              <w:rPr>
+                <w:rFonts w:ascii="Arial" w:hAnsi="Arial" w:cs="Arial"/>
+                <w:color w:val="404040"/>
+                <w:sz w:val="20"/>
+                <w:szCs w:val="20"/>
+              </w:rPr>
+              <w:t>Аускультативно</w:t>
+            </w:r>
+            <w:r>
+              <w:rPr>
+                <w:rFonts w:ascii="Arial" w:hAnsi="Arial" w:cs="Arial"/>
+                <w:color w:val="404040"/>
+                <w:sz w:val="20"/>
+                <w:szCs w:val="20"/>
+              </w:rPr>
+              <w:t>:</w:t>
+            </w:r>
+            <w:r>
+              <w:rPr>
+                <w:rFonts w:ascii="Arial" w:hAnsi="Arial" w:cs="Arial"/>
+                <w:color w:val="404040"/>
+                <w:sz w:val="20"/>
+                <w:szCs w:val="20"/>
+              </w:rPr>
+              <w:t xml:space="preserve"> </w:t>
+            </w:r>
+            <w:r>
+              <w:rPr>
+                <w:rFonts w:ascii="Arial" w:hAnsi="Arial" w:cs="Arial"/>
+                <w:color w:val="404040"/>
+                <w:sz w:val="20"/>
+                <w:szCs w:val="20"/>
+              </w:rPr>
+              <w:t>д</w:t>
+            </w:r>
+            <w:r>
+              <w:rPr>
+                <w:rFonts w:ascii="Arial" w:hAnsi="Arial" w:cs="Arial"/>
+                <w:color w:val="404040"/>
+                <w:sz w:val="20"/>
+                <w:szCs w:val="20"/>
+              </w:rPr>
+              <w:t xml:space="preserve">ыхание </w:t>
+            </w:r>
+            <w:r>
+              <w:rPr>
+                <w:rFonts w:ascii="Arial" w:hAnsi="Arial" w:cs="Arial"/>
+                <w:color w:val="404040"/>
+                <w:sz w:val="20"/>
+                <w:szCs w:val="20"/>
+              </w:rPr>
+              <w:t>везикулярное</w:t>
+            </w:r>
+            <w:r>
+              <w:rPr>
+                <w:rFonts w:ascii="Arial" w:hAnsi="Arial" w:cs="Arial"/>
+                <w:color w:val="404040"/>
+                <w:sz w:val="20"/>
+                <w:szCs w:val="20"/>
+              </w:rPr>
+              <w:t>, хрипов нет.</w:t>
+            </w:r>
+            <w:r>
+              <w:rPr>
+                <w:rFonts w:ascii="Arial" w:hAnsi="Arial" w:cs="Arial"/>
+                <w:color w:val="404040"/>
+                <w:sz w:val="20"/>
+                <w:szCs w:val="20"/>
+              </w:rPr>
+              <w:t xml:space="preserve"> выслушиваются сухие хрипы в верхней части бронхиального дерева, крепитаций</w:t>
+            </w:r>
+            <w:r>
+              <w:rPr>
+                <w:rFonts w:ascii="Arial" w:hAnsi="Arial" w:cs="Arial"/>
+                <w:color w:val="404040"/>
+                <w:sz w:val="20"/>
+                <w:szCs w:val="20"/>
+              </w:rPr>
+              <w:t xml:space="preserve"> </w:t>
+            </w:r>
+            <w:r>
+              <w:rPr>
+                <w:rFonts w:ascii="Arial" w:hAnsi="Arial" w:cs="Arial"/>
+                <w:color w:val="404040"/>
+                <w:sz w:val="20"/>
+                <w:szCs w:val="20"/>
+              </w:rPr>
+              <w:t>и свистов не выслушивается.</w:t>
+            </w:r>
+            <w:r>
+              <w:rPr>
+                <w:rFonts w:ascii="Arial" w:hAnsi="Arial" w:cs="Arial"/>
+                <w:color w:val="404040"/>
+                <w:sz w:val="20"/>
+                <w:szCs w:val="20"/>
+              </w:rPr>
+              <w:t xml:space="preserve"> </w:t>
+            </w:r>
+            <w:r>
+              <w:rPr>
+                <w:rFonts w:ascii="Arial" w:hAnsi="Arial" w:cs="Arial"/>
+                <w:color w:val="404040"/>
+                <w:sz w:val="20"/>
+                <w:szCs w:val="20"/>
+              </w:rPr>
+              <w:t xml:space="preserve">Зев чистый. гиперемичен и </w:t>
+            </w:r>
+            <w:r>
+              <w:rPr>
+                <w:rFonts w:ascii="Arial" w:hAnsi="Arial" w:cs="Arial"/>
+                <w:color w:val="404040"/>
+                <w:sz w:val="20"/>
+                <w:szCs w:val="20"/>
+              </w:rPr>
+              <w:t>слегка</w:t>
+            </w:r>
+            <w:r>
+              <w:rPr>
+                <w:rFonts w:ascii="Arial" w:hAnsi="Arial" w:cs="Arial"/>
+                <w:color w:val="404040"/>
+                <w:sz w:val="20"/>
+                <w:szCs w:val="20"/>
+              </w:rPr>
+              <w:t>/резко</w:t>
+            </w:r>
+            <w:r>
+              <w:rPr>
+                <w:rFonts w:ascii="Arial" w:hAnsi="Arial" w:cs="Arial"/>
+                <w:color w:val="404040"/>
+                <w:sz w:val="20"/>
+                <w:szCs w:val="20"/>
+              </w:rPr>
+              <w:t xml:space="preserve"> </w:t>
+            </w:r>
+            <w:r>
+              <w:rPr>
+                <w:rFonts w:ascii="Arial" w:hAnsi="Arial" w:cs="Arial"/>
+                <w:color w:val="404040"/>
+                <w:sz w:val="20"/>
+                <w:szCs w:val="20"/>
+              </w:rPr>
+              <w:t>отечен, гипертрофия небных миндалин/с гнойными включениями, язык обложен белым налетом. Отоскопия – без видимой патологии/ гиперемия и отек наружного слухового канала и перепонки. Живот мягкий и безболезненный</w:t>
+            </w:r>
+            <w:r>
+              <w:rPr>
+                <w:rFonts w:ascii="Arial" w:hAnsi="Arial" w:cs="Arial"/>
+                <w:color w:val="404040"/>
+                <w:sz w:val="20"/>
+                <w:szCs w:val="20"/>
+              </w:rPr>
+              <w:t xml:space="preserve">, </w:t>
+            </w:r>
+            <w:r>
+              <w:rPr>
+                <w:rFonts w:ascii="Arial" w:hAnsi="Arial" w:cs="Arial"/>
+                <w:color w:val="404040"/>
+                <w:sz w:val="20"/>
+                <w:szCs w:val="20"/>
+              </w:rPr>
+              <w:t xml:space="preserve">тимпанит, усиленная перистальтика, </w:t>
+            </w:r>
+            <w:r>
+              <w:rPr>
+                <w:rFonts w:ascii="Arial" w:hAnsi="Arial" w:cs="Arial"/>
+                <w:color w:val="404040"/>
+                <w:sz w:val="20"/>
+                <w:szCs w:val="20"/>
+              </w:rPr>
+              <w:t>признаков раздражения брюшины не выявлено</w:t>
+            </w:r>
+            <w:r>
+              <w:rPr>
+                <w:rFonts w:ascii="Arial" w:hAnsi="Arial" w:cs="Arial"/>
+                <w:color w:val="404040"/>
+                <w:sz w:val="20"/>
+                <w:szCs w:val="20"/>
+              </w:rPr>
+              <w:t>. См Пастернацкого негативный. Неврологический статус в норме. К</w:t>
+            </w:r>
+            <w:r>
+              <w:rPr>
+                <w:rFonts w:ascii="Arial" w:hAnsi="Arial" w:cs="Arial"/>
+                <w:color w:val="404040"/>
+                <w:sz w:val="20"/>
+                <w:szCs w:val="20"/>
+              </w:rPr>
+              <w:t>линические признаки острого тонзиллита.</w:t>
+            </w:r>
+            <w:r>
+              <w:rPr>
+                <w:rFonts w:ascii="Arial" w:hAnsi="Arial" w:cs="Arial"/>
+                <w:color w:val="404040"/>
+                <w:sz w:val="20"/>
+                <w:szCs w:val="20"/>
+              </w:rPr>
+              <w:t xml:space="preserve"> В остальном – патологии не выявлено.</w:t>
+            </w:r>
           </w:p>
           <w:p>
             <w:pPr>
@@ -1621,18 +1837,29 @@
                 <w:sz w:val="20"/>
                 <w:szCs w:val="20"/>
               </w:rPr>
-              <w:t>Обильное питье. Обратиться повторно в случае ухудшения состояния.</w:t>
-            </w:r>
-          </w:p>
-          <w:p>
-            <w:pPr>
-              <w:rPr>
-                <w:rFonts w:ascii="Arial" w:hAnsi="Arial" w:cs="Arial"/>
-                <w:color w:val="404040"/>
-                <w:sz w:val="20"/>
-                <w:szCs w:val="20"/>
-              </w:rPr>
-            </w:pPr>
+              <w:t>Обильное питье. Обратиться повторн</w:t>
+            </w:r>
+            <w:r>
+              <w:rPr>
+                <w:rFonts w:ascii="Arial" w:hAnsi="Arial" w:cs="Arial"/>
+                <w:color w:val="404040"/>
+                <w:sz w:val="20"/>
+                <w:szCs w:val="20"/>
+              </w:rPr>
+              <w:t>о в случае ухудшения состояния.</w:t>
+            </w:r>
+          </w:p>
+          <w:p>
+            <w:pPr>
+              <w:rPr>
+                <w:rFonts w:ascii="Arial" w:hAnsi="Arial" w:cs="Arial"/>
+                <w:color w:val="404040"/>
+                <w:sz w:val="20"/>
+                <w:szCs w:val="20"/>
+              </w:rPr>
+            </w:pPr>
+            <w:bookmarkStart w:id="0" w:name="_GoBack"/>
+            <w:bookmarkEnd w:id="0"/>
           </w:p>
           <w:tbl>
             <w:tblPr>
@@ -1787,35 +2014,11 @@
                 <w:p>
                   <w:pPr>
                     <w:rPr>
-                      <w:rFonts w:ascii="Verdana" w:hAnsi="Verdana" w:cs="Arial"/>
-                      <w:b/>
-                      <w:color w:val="365F91"/>
-                      <w:sz w:val="20"/>
-                      <w:szCs w:val="20"/>
-                      <w:lang w:val="es-ES"/>
-                    </w:rPr>
-                  </w:pPr>
-                  <w:r>
-                    <w:rPr>
-                      <w:rFonts w:ascii="Verdana" w:hAnsi="Verdana" w:cs="Arial"/>
-                      <w:b/>
-                      <w:color w:val="365F91"/>
-                      <w:sz w:val="20"/>
-                      <w:szCs w:val="20"/>
-                      <w:lang w:val="es-ES"/>
-                    </w:rPr>
-                    <w:t>Diagnose of these disiese, H34</w:t>
-                  </w:r>
-                </w:p>
-                <w:p>
-                  <w:pPr>
-                    <w:rPr>
                       <w:rFonts w:ascii="Verdana" w:hAnsi="Verdana"/>
                       <w:b/>
                       <w:color w:val="44546A"/>
                       <w:sz w:val="20"/>
                       <w:szCs w:val="20"/>
-                      <w:lang w:val="en-US"/>
                     </w:rPr>
                   </w:pPr>
                   <w:r>
@@ -1826,81 +2029,7 @@
                       <w:sz w:val="20"/>
                       <w:szCs w:val="20"/>
                     </w:rPr>
-                    <w:t>ОСТРАЯ</w:t>
-                  </w:r>
-                  <w:r>
-                    <w:rPr>
-                      <w:rFonts w:ascii="Verdana" w:hAnsi="Verdana"/>
-                      <w:b/>
-                      <w:color w:val="44546A"/>
-                      <w:sz w:val="20"/>
-                      <w:szCs w:val="20"/>
-                      <w:lang w:val="en-US"/>
-                    </w:rPr>
-                    <w:t xml:space="preserve"> </w:t>
-                  </w:r>
-                  <w:r>
-                    <w:rPr>
-                      <w:rFonts w:ascii="Verdana" w:hAnsi="Verdana"/>
-                      <w:b/>
-                      <w:color w:val="44546A"/>
-                      <w:sz w:val="20"/>
-                      <w:szCs w:val="20"/>
-                    </w:rPr>
-                    <w:t>РЕСПИРАТОРНАЯ</w:t>
-                  </w:r>
-                  <w:r>
-                    <w:rPr>
-                      <w:rFonts w:ascii="Verdana" w:hAnsi="Verdana"/>
-                      <w:b/>
-                      <w:color w:val="44546A"/>
-                      <w:sz w:val="20"/>
-                      <w:szCs w:val="20"/>
-                      <w:lang w:val="en-US"/>
-                    </w:rPr>
-                    <w:t xml:space="preserve"> </w:t>
-                  </w:r>
-                  <w:r>
-                    <w:rPr>
-                      <w:rFonts w:ascii="Verdana" w:hAnsi="Verdana"/>
-                      <w:b/>
-                      <w:color w:val="44546A"/>
-                      <w:sz w:val="20"/>
-                      <w:szCs w:val="20"/>
-                    </w:rPr>
-                    <w:t>ВИРУСНАЯ</w:t>
-                  </w:r>
-                  <w:r>
-                    <w:rPr>
-                      <w:rFonts w:ascii="Verdana" w:hAnsi="Verdana"/>
-                      <w:b/>
-                      <w:color w:val="44546A"/>
-                      <w:sz w:val="20"/>
-                      <w:szCs w:val="20"/>
-                      <w:lang w:val="en-US"/>
-                    </w:rPr>
-                    <w:t xml:space="preserve"> </w:t>
-                  </w:r>
-                  <w:r>
-                    <w:rPr>
-                      <w:rFonts w:ascii="Verdana" w:hAnsi="Verdana"/>
-                      <w:b/>
-                      <w:color w:val="44546A"/>
-                      <w:sz w:val="20"/>
-                      <w:szCs w:val="20"/>
-                    </w:rPr>
-                    <w:t>ИНФЕКЦИЯ</w:t>
-                  </w:r>
-                  <w:r>
-                    <w:rPr>
-                      <w:rFonts w:ascii="Verdana" w:hAnsi="Verdana"/>
-                      <w:b/>
-                      <w:color w:val="44546A"/>
-                      <w:sz w:val="20"/>
-                      <w:szCs w:val="20"/>
-                      <w:lang w:val="en-US"/>
-                    </w:rPr>
-                    <w:t xml:space="preserve">, </w:t>
+                    <w:t xml:space="preserve">ОСТРАЯ РЕСПИРАТОРНАЯ ВИРУСНАЯ ИНФЕКЦИЯ, </w:t>
                   </w:r>
                   <w:r>
                     <w:rPr>
@@ -1920,7 +2049,6 @@
                       <w:color w:val="44546A"/>
                       <w:sz w:val="20"/>
                       <w:szCs w:val="20"/>
-                      <w:lang w:val="en-US"/>
                     </w:rPr>
                     <w:t>06</w:t>
                   </w:r>
@@ -1967,8 +2095,6 @@
                     </w:rPr>
                     <w:t>60</w:t>
                   </w:r>
-                  <w:bookmarkStart w:id="0" w:name="_GoBack"/>
-                  <w:bookmarkEnd w:id="0"/>
                 </w:p>
               </w:tc>
             </w:tr>
@@ -1983,7 +2109,6 @@
                 <w:color w:val="404040"/>
                 <w:sz w:val="16"/>
                 <w:szCs w:val="16"/>
-                <w:lang w:val="en-US"/>
               </w:rPr>
             </w:pPr>
           </w:p>
@@ -2005,7 +2130,6 @@
                 <w:color w:val="404040"/>
                 <w:sz w:val="8"/>
                 <w:szCs w:val="8"/>
-                <w:lang w:val="en-US"/>
               </w:rPr>
             </w:pPr>
           </w:p>
@@ -5286,6 +5410,7 @@
                 <w:szCs w:val="22"/>
                 <w:lang w:val="es-ES"/>
               </w:rPr>
+              <w:lastRenderedPageBreak/>
               <w:t xml:space="preserve">Franquicia / </w:t>
             </w:r>
             <w:r>
@@ -6320,52 +6445,6 @@
           <w:lang w:val="es-ES"/>
         </w:rPr>
       </w:pPr>
-    </w:p>
-    <w:p>
-      <w:pPr>
-        <w:jc w:val="center"/>
-        <w:rPr>
-          <w:rFonts w:ascii="Arial" w:hAnsi="Arial" w:cs="Arial"/>
-          <w:b/>
-          <w:color w:val="404040"/>
-          <w:lang w:val="es-ES"/>
-        </w:rPr>
-      </w:pPr>
-    </w:p>
-    <w:p>
-      <w:pPr>
-        <w:jc w:val="center"/>
-        <w:rPr>
-          <w:rFonts w:ascii="Arial" w:hAnsi="Arial" w:cs="Arial"/>
-          <w:b/>
-          <w:color w:val="404040"/>
-          <w:lang w:val="es-ES"/>
-        </w:rPr>
-      </w:pPr>
-    </w:p>
-    <w:p>
-      <w:pPr>
-        <w:jc w:val="center"/>
-        <w:rPr>
-          <w:rFonts w:ascii="Arial" w:hAnsi="Arial" w:cs="Arial"/>
-          <w:b/>
-          <w:color w:val="404040"/>
-          <w:lang w:val="es-ES"/>
-        </w:rPr>
-      </w:pPr>
-      <w:r>
-        <w:rPr>
-          <w:rFonts w:ascii="Arial" w:hAnsi="Arial" w:cs="Arial"/>
-          <w:b/>
-          <w:color w:val="404040"/>
-          <w:lang w:val="es-ES"/>
-        </w:rPr>
-        <w:pict>
-          <v:shape id="_x0000_i1027" type="#_x0000_t75" style="width:168.75pt;height:168.75pt">
-            <v:imagedata r:id="rId10" o:title="download"/>
-          </v:shape>
-        </w:pict>
-      </w:r>
     </w:p>
     <w:sectPr>
       <w:pgSz w:w="11906" w:h="16838"/>
@@ -7095,17 +7174,6 @@
     <w:basedOn w:val="DefaultParagraphFont"/>
     <w:rsid w:val="00472DA2"/>
   </w:style>
-  <w:style w:type="character" w:styleId="Mention">
-    <w:name w:val="Mention"/>
-    <w:uiPriority w:val="99"/>
-    <w:semiHidden/>
-    <w:unhideWhenUsed/>
-    <w:rsid w:val="00F05FE7"/>
-    <w:rPr>
-      <w:color w:val="2B579A"/>
-      <w:shd w:val="clear" w:color="auto" w:fill="E6E6E6"/>
-    </w:rPr>
-  </w:style>
 </w:styles>
 </file>
 
@@ -7409,7 +7477,7 @@
 </file>
 
 <file path=customXml/itemProps1.xml><?xml version="1.0" encoding="utf-8"?>
-<ds:datastoreItem xmlns:ds="http://schemas.openxmlformats.org/officeDocument/2006/customXml" ds:itemID="{AB15DD7F-B784-4A30-AF0A-EF1138282BA7}">
+<ds:datastoreItem xmlns:ds="http://schemas.openxmlformats.org/officeDocument/2006/customXml" ds:itemID="{9604D382-1BCD-4890-9D8F-F5CB75520012}">
   <ds:schemaRefs>
     <ds:schemaRef ds:uri="http://schemas.openxmlformats.org/officeDocument/2006/bibliography"/>
   </ds:schemaRefs>

</xml_diff>